<commit_message>
add uart remote player position
</commit_message>
<xml_diff>
--- a/doc/lista_kontrolna_2025.docx
+++ b/doc/lista_kontrolna_2025.docx
@@ -66,7 +66,7 @@
       </w:r>
       <w:r>
         <w:rPr/>
-        <w:t>24.08.2025</w:t>
+        <w:t>27.08.2025</w:t>
       </w:r>
       <w:r>
         <w:rPr/>
@@ -97,15 +97,15 @@
         <w:tblLook w:val="04a0" w:noHBand="0" w:noVBand="1" w:firstColumn="1" w:lastRow="0" w:lastColumn="0" w:firstRow="1"/>
       </w:tblPr>
       <w:tblGrid>
-        <w:gridCol w:w="6651"/>
-        <w:gridCol w:w="1497"/>
+        <w:gridCol w:w="6649"/>
+        <w:gridCol w:w="1499"/>
         <w:gridCol w:w="1495"/>
       </w:tblGrid>
       <w:tr>
         <w:trPr/>
         <w:tc>
           <w:tcPr>
-            <w:tcW w:w="6651" w:type="dxa"/>
+            <w:tcW w:w="6649" w:type="dxa"/>
             <w:tcBorders>
               <w:top w:val="single" w:sz="2" w:space="0" w:color="000000"/>
               <w:left w:val="single" w:sz="2" w:space="0" w:color="000000"/>
@@ -145,7 +145,7 @@
         </w:tc>
         <w:tc>
           <w:tcPr>
-            <w:tcW w:w="1497" w:type="dxa"/>
+            <w:tcW w:w="1499" w:type="dxa"/>
             <w:tcBorders>
               <w:top w:val="single" w:sz="2" w:space="0" w:color="000000"/>
               <w:left w:val="single" w:sz="2" w:space="0" w:color="000000"/>
@@ -229,7 +229,7 @@
         <w:trPr/>
         <w:tc>
           <w:tcPr>
-            <w:tcW w:w="6651" w:type="dxa"/>
+            <w:tcW w:w="6649" w:type="dxa"/>
             <w:tcBorders>
               <w:left w:val="single" w:sz="2" w:space="0" w:color="000000"/>
               <w:bottom w:val="single" w:sz="2" w:space="0" w:color="000000"/>
@@ -257,7 +257,7 @@
         </w:tc>
         <w:tc>
           <w:tcPr>
-            <w:tcW w:w="1497" w:type="dxa"/>
+            <w:tcW w:w="1499" w:type="dxa"/>
             <w:tcBorders>
               <w:left w:val="single" w:sz="2" w:space="0" w:color="000000"/>
               <w:bottom w:val="single" w:sz="2" w:space="0" w:color="000000"/>
@@ -317,7 +317,7 @@
         <w:trPr/>
         <w:tc>
           <w:tcPr>
-            <w:tcW w:w="6651" w:type="dxa"/>
+            <w:tcW w:w="6649" w:type="dxa"/>
             <w:tcBorders>
               <w:left w:val="single" w:sz="2" w:space="0" w:color="000000"/>
               <w:bottom w:val="single" w:sz="2" w:space="0" w:color="000000"/>
@@ -363,7 +363,7 @@
         </w:tc>
         <w:tc>
           <w:tcPr>
-            <w:tcW w:w="1497" w:type="dxa"/>
+            <w:tcW w:w="1499" w:type="dxa"/>
             <w:tcBorders>
               <w:left w:val="single" w:sz="2" w:space="0" w:color="000000"/>
               <w:bottom w:val="single" w:sz="2" w:space="0" w:color="000000"/>
@@ -415,6 +415,7 @@
                 <w:szCs w:val="22"/>
                 <w:lang w:val="pl-PL"/>
               </w:rPr>
+              <w:t>TAK</w:t>
             </w:r>
           </w:p>
         </w:tc>
@@ -423,7 +424,7 @@
         <w:trPr/>
         <w:tc>
           <w:tcPr>
-            <w:tcW w:w="6651" w:type="dxa"/>
+            <w:tcW w:w="6649" w:type="dxa"/>
             <w:tcBorders>
               <w:left w:val="single" w:sz="2" w:space="0" w:color="000000"/>
               <w:bottom w:val="single" w:sz="2" w:space="0" w:color="000000"/>
@@ -451,7 +452,7 @@
         </w:tc>
         <w:tc>
           <w:tcPr>
-            <w:tcW w:w="1497" w:type="dxa"/>
+            <w:tcW w:w="1499" w:type="dxa"/>
             <w:tcBorders>
               <w:left w:val="single" w:sz="2" w:space="0" w:color="000000"/>
               <w:bottom w:val="single" w:sz="2" w:space="0" w:color="000000"/>
@@ -503,6 +504,7 @@
                 <w:szCs w:val="22"/>
                 <w:lang w:val="pl-PL"/>
               </w:rPr>
+              <w:t>TAK</w:t>
             </w:r>
           </w:p>
         </w:tc>
@@ -511,7 +513,7 @@
         <w:trPr/>
         <w:tc>
           <w:tcPr>
-            <w:tcW w:w="6651" w:type="dxa"/>
+            <w:tcW w:w="6649" w:type="dxa"/>
             <w:tcBorders>
               <w:left w:val="single" w:sz="2" w:space="0" w:color="000000"/>
               <w:bottom w:val="single" w:sz="2" w:space="0" w:color="000000"/>
@@ -539,7 +541,7 @@
         </w:tc>
         <w:tc>
           <w:tcPr>
-            <w:tcW w:w="1497" w:type="dxa"/>
+            <w:tcW w:w="1499" w:type="dxa"/>
             <w:tcBorders>
               <w:left w:val="single" w:sz="2" w:space="0" w:color="000000"/>
               <w:bottom w:val="single" w:sz="2" w:space="0" w:color="000000"/>
@@ -599,7 +601,7 @@
         <w:trPr/>
         <w:tc>
           <w:tcPr>
-            <w:tcW w:w="6651" w:type="dxa"/>
+            <w:tcW w:w="6649" w:type="dxa"/>
             <w:tcBorders>
               <w:left w:val="single" w:sz="2" w:space="0" w:color="000000"/>
               <w:bottom w:val="single" w:sz="2" w:space="0" w:color="000000"/>
@@ -627,24 +629,28 @@
         </w:tc>
         <w:tc>
           <w:tcPr>
-            <w:tcW w:w="1497" w:type="dxa"/>
-            <w:tcBorders>
-              <w:left w:val="single" w:sz="2" w:space="0" w:color="000000"/>
-              <w:bottom w:val="single" w:sz="2" w:space="0" w:color="000000"/>
-            </w:tcBorders>
-            <w:shd w:color="auto" w:fill="auto" w:val="clear"/>
-          </w:tcPr>
-          <w:p>
-            <w:pPr>
-              <w:pStyle w:val="TableContents"/>
-              <w:rPr>
-                <w:sz w:val="22"/>
-                <w:szCs w:val="22"/>
-                <w:lang w:val="pl-PL"/>
-              </w:rPr>
-            </w:pPr>
-            <w:r>
-              <w:rPr/>
+            <w:tcW w:w="1499" w:type="dxa"/>
+            <w:tcBorders>
+              <w:left w:val="single" w:sz="2" w:space="0" w:color="000000"/>
+              <w:bottom w:val="single" w:sz="2" w:space="0" w:color="000000"/>
+            </w:tcBorders>
+            <w:shd w:color="auto" w:fill="auto" w:val="clear"/>
+          </w:tcPr>
+          <w:p>
+            <w:pPr>
+              <w:pStyle w:val="TableContents"/>
+              <w:rPr>
+                <w:sz w:val="22"/>
+                <w:szCs w:val="22"/>
+                <w:lang w:val="pl-PL"/>
+              </w:rPr>
+            </w:pPr>
+            <w:r>
+              <w:rPr>
+                <w:sz w:val="22"/>
+                <w:szCs w:val="22"/>
+                <w:lang w:val="pl-PL"/>
+              </w:rPr>
             </w:r>
           </w:p>
         </w:tc>
@@ -678,7 +684,7 @@
         <w:trPr/>
         <w:tc>
           <w:tcPr>
-            <w:tcW w:w="6651" w:type="dxa"/>
+            <w:tcW w:w="6649" w:type="dxa"/>
             <w:tcBorders>
               <w:left w:val="single" w:sz="2" w:space="0" w:color="000000"/>
               <w:bottom w:val="single" w:sz="2" w:space="0" w:color="000000"/>
@@ -706,7 +712,7 @@
         </w:tc>
         <w:tc>
           <w:tcPr>
-            <w:tcW w:w="1497" w:type="dxa"/>
+            <w:tcW w:w="1499" w:type="dxa"/>
             <w:tcBorders>
               <w:left w:val="single" w:sz="2" w:space="0" w:color="000000"/>
               <w:bottom w:val="single" w:sz="2" w:space="0" w:color="000000"/>
@@ -758,6 +764,7 @@
                 <w:szCs w:val="22"/>
                 <w:lang w:val="pl-PL"/>
               </w:rPr>
+              <w:t>0</w:t>
             </w:r>
           </w:p>
         </w:tc>
@@ -766,7 +773,7 @@
         <w:trPr/>
         <w:tc>
           <w:tcPr>
-            <w:tcW w:w="6651" w:type="dxa"/>
+            <w:tcW w:w="6649" w:type="dxa"/>
             <w:tcBorders>
               <w:left w:val="single" w:sz="2" w:space="0" w:color="000000"/>
               <w:bottom w:val="single" w:sz="2" w:space="0" w:color="000000"/>
@@ -808,7 +815,7 @@
         </w:tc>
         <w:tc>
           <w:tcPr>
-            <w:tcW w:w="1497" w:type="dxa"/>
+            <w:tcW w:w="1499" w:type="dxa"/>
             <w:tcBorders>
               <w:left w:val="single" w:sz="2" w:space="0" w:color="000000"/>
               <w:bottom w:val="single" w:sz="2" w:space="0" w:color="000000"/>
@@ -860,6 +867,7 @@
                 <w:szCs w:val="22"/>
                 <w:lang w:val="pl-PL"/>
               </w:rPr>
+              <w:t>0</w:t>
             </w:r>
           </w:p>
         </w:tc>
@@ -868,7 +876,7 @@
         <w:trPr/>
         <w:tc>
           <w:tcPr>
-            <w:tcW w:w="6651" w:type="dxa"/>
+            <w:tcW w:w="6649" w:type="dxa"/>
             <w:tcBorders>
               <w:left w:val="single" w:sz="2" w:space="0" w:color="000000"/>
               <w:bottom w:val="single" w:sz="2" w:space="0" w:color="000000"/>
@@ -910,7 +918,7 @@
         </w:tc>
         <w:tc>
           <w:tcPr>
-            <w:tcW w:w="1497" w:type="dxa"/>
+            <w:tcW w:w="1499" w:type="dxa"/>
             <w:tcBorders>
               <w:left w:val="single" w:sz="2" w:space="0" w:color="000000"/>
               <w:bottom w:val="single" w:sz="2" w:space="0" w:color="000000"/>
@@ -968,7 +976,7 @@
         <w:trPr/>
         <w:tc>
           <w:tcPr>
-            <w:tcW w:w="6651" w:type="dxa"/>
+            <w:tcW w:w="6649" w:type="dxa"/>
             <w:tcBorders>
               <w:left w:val="single" w:sz="2" w:space="0" w:color="000000"/>
               <w:bottom w:val="single" w:sz="2" w:space="0" w:color="000000"/>
@@ -996,24 +1004,28 @@
         </w:tc>
         <w:tc>
           <w:tcPr>
-            <w:tcW w:w="1497" w:type="dxa"/>
-            <w:tcBorders>
-              <w:left w:val="single" w:sz="2" w:space="0" w:color="000000"/>
-              <w:bottom w:val="single" w:sz="2" w:space="0" w:color="000000"/>
-            </w:tcBorders>
-            <w:shd w:color="auto" w:fill="auto" w:val="clear"/>
-          </w:tcPr>
-          <w:p>
-            <w:pPr>
-              <w:pStyle w:val="TableContents"/>
-              <w:rPr>
-                <w:sz w:val="22"/>
-                <w:szCs w:val="22"/>
-                <w:lang w:val="pl-PL"/>
-              </w:rPr>
-            </w:pPr>
-            <w:r>
-              <w:rPr/>
+            <w:tcW w:w="1499" w:type="dxa"/>
+            <w:tcBorders>
+              <w:left w:val="single" w:sz="2" w:space="0" w:color="000000"/>
+              <w:bottom w:val="single" w:sz="2" w:space="0" w:color="000000"/>
+            </w:tcBorders>
+            <w:shd w:color="auto" w:fill="auto" w:val="clear"/>
+          </w:tcPr>
+          <w:p>
+            <w:pPr>
+              <w:pStyle w:val="TableContents"/>
+              <w:rPr>
+                <w:sz w:val="22"/>
+                <w:szCs w:val="22"/>
+                <w:lang w:val="pl-PL"/>
+              </w:rPr>
+            </w:pPr>
+            <w:r>
+              <w:rPr>
+                <w:sz w:val="22"/>
+                <w:szCs w:val="22"/>
+                <w:lang w:val="pl-PL"/>
+              </w:rPr>
             </w:r>
           </w:p>
         </w:tc>
@@ -1047,7 +1059,7 @@
         <w:trPr/>
         <w:tc>
           <w:tcPr>
-            <w:tcW w:w="6651" w:type="dxa"/>
+            <w:tcW w:w="6649" w:type="dxa"/>
             <w:tcBorders>
               <w:left w:val="single" w:sz="2" w:space="0" w:color="000000"/>
               <w:bottom w:val="single" w:sz="2" w:space="0" w:color="000000"/>
@@ -1075,7 +1087,7 @@
         </w:tc>
         <w:tc>
           <w:tcPr>
-            <w:tcW w:w="1497" w:type="dxa"/>
+            <w:tcW w:w="1499" w:type="dxa"/>
             <w:tcBorders>
               <w:left w:val="single" w:sz="2" w:space="0" w:color="000000"/>
               <w:bottom w:val="single" w:sz="2" w:space="0" w:color="000000"/>
@@ -1136,7 +1148,7 @@
         <w:trPr/>
         <w:tc>
           <w:tcPr>
-            <w:tcW w:w="6651" w:type="dxa"/>
+            <w:tcW w:w="6649" w:type="dxa"/>
             <w:tcBorders>
               <w:left w:val="single" w:sz="2" w:space="0" w:color="000000"/>
               <w:bottom w:val="single" w:sz="2" w:space="0" w:color="000000"/>
@@ -1164,7 +1176,7 @@
         </w:tc>
         <w:tc>
           <w:tcPr>
-            <w:tcW w:w="1497" w:type="dxa"/>
+            <w:tcW w:w="1499" w:type="dxa"/>
             <w:tcBorders>
               <w:left w:val="single" w:sz="2" w:space="0" w:color="000000"/>
               <w:bottom w:val="single" w:sz="2" w:space="0" w:color="000000"/>
@@ -1223,7 +1235,7 @@
         <w:trPr/>
         <w:tc>
           <w:tcPr>
-            <w:tcW w:w="6651" w:type="dxa"/>
+            <w:tcW w:w="6649" w:type="dxa"/>
             <w:tcBorders>
               <w:left w:val="single" w:sz="2" w:space="0" w:color="000000"/>
               <w:bottom w:val="single" w:sz="2" w:space="0" w:color="000000"/>
@@ -1251,7 +1263,7 @@
         </w:tc>
         <w:tc>
           <w:tcPr>
-            <w:tcW w:w="1497" w:type="dxa"/>
+            <w:tcW w:w="1499" w:type="dxa"/>
             <w:tcBorders>
               <w:left w:val="single" w:sz="2" w:space="0" w:color="000000"/>
               <w:bottom w:val="single" w:sz="2" w:space="0" w:color="000000"/>
@@ -1312,7 +1324,7 @@
         <w:trPr/>
         <w:tc>
           <w:tcPr>
-            <w:tcW w:w="6651" w:type="dxa"/>
+            <w:tcW w:w="6649" w:type="dxa"/>
             <w:tcBorders>
               <w:left w:val="single" w:sz="2" w:space="0" w:color="000000"/>
               <w:bottom w:val="single" w:sz="2" w:space="0" w:color="000000"/>
@@ -1340,24 +1352,28 @@
         </w:tc>
         <w:tc>
           <w:tcPr>
-            <w:tcW w:w="1497" w:type="dxa"/>
-            <w:tcBorders>
-              <w:left w:val="single" w:sz="2" w:space="0" w:color="000000"/>
-              <w:bottom w:val="single" w:sz="2" w:space="0" w:color="000000"/>
-            </w:tcBorders>
-            <w:shd w:color="auto" w:fill="auto" w:val="clear"/>
-          </w:tcPr>
-          <w:p>
-            <w:pPr>
-              <w:pStyle w:val="TableContents"/>
-              <w:rPr>
-                <w:sz w:val="22"/>
-                <w:szCs w:val="22"/>
-                <w:lang w:val="pl-PL"/>
-              </w:rPr>
-            </w:pPr>
-            <w:r>
-              <w:rPr/>
+            <w:tcW w:w="1499" w:type="dxa"/>
+            <w:tcBorders>
+              <w:left w:val="single" w:sz="2" w:space="0" w:color="000000"/>
+              <w:bottom w:val="single" w:sz="2" w:space="0" w:color="000000"/>
+            </w:tcBorders>
+            <w:shd w:color="auto" w:fill="auto" w:val="clear"/>
+          </w:tcPr>
+          <w:p>
+            <w:pPr>
+              <w:pStyle w:val="TableContents"/>
+              <w:rPr>
+                <w:sz w:val="22"/>
+                <w:szCs w:val="22"/>
+                <w:lang w:val="pl-PL"/>
+              </w:rPr>
+            </w:pPr>
+            <w:r>
+              <w:rPr>
+                <w:sz w:val="22"/>
+                <w:szCs w:val="22"/>
+                <w:lang w:val="pl-PL"/>
+              </w:rPr>
             </w:r>
           </w:p>
         </w:tc>
@@ -1391,7 +1407,7 @@
         <w:trPr/>
         <w:tc>
           <w:tcPr>
-            <w:tcW w:w="6651" w:type="dxa"/>
+            <w:tcW w:w="6649" w:type="dxa"/>
             <w:tcBorders>
               <w:left w:val="single" w:sz="2" w:space="0" w:color="000000"/>
               <w:bottom w:val="single" w:sz="2" w:space="0" w:color="000000"/>
@@ -1419,7 +1435,7 @@
         </w:tc>
         <w:tc>
           <w:tcPr>
-            <w:tcW w:w="1497" w:type="dxa"/>
+            <w:tcW w:w="1499" w:type="dxa"/>
             <w:tcBorders>
               <w:left w:val="single" w:sz="2" w:space="0" w:color="000000"/>
               <w:bottom w:val="single" w:sz="2" w:space="0" w:color="000000"/>
@@ -1469,6 +1485,7 @@
                 <w:szCs w:val="22"/>
                 <w:lang w:val="pl-PL"/>
               </w:rPr>
+              <w:t>TAK</w:t>
             </w:r>
           </w:p>
         </w:tc>
@@ -1477,34 +1494,34 @@
         <w:trPr/>
         <w:tc>
           <w:tcPr>
-            <w:tcW w:w="6651" w:type="dxa"/>
-            <w:tcBorders>
-              <w:left w:val="single" w:sz="2" w:space="0" w:color="000000"/>
-              <w:bottom w:val="single" w:sz="2" w:space="0" w:color="000000"/>
-            </w:tcBorders>
-            <w:shd w:color="auto" w:fill="auto" w:val="clear"/>
-          </w:tcPr>
-          <w:p>
-            <w:pPr>
-              <w:pStyle w:val="TableContents"/>
-              <w:rPr>
-                <w:sz w:val="22"/>
-                <w:szCs w:val="22"/>
-                <w:lang w:val="pl-PL"/>
-              </w:rPr>
-            </w:pPr>
-            <w:r>
-              <w:rPr>
-                <w:sz w:val="22"/>
-                <w:szCs w:val="22"/>
-                <w:lang w:val="pl-PL"/>
-              </w:rPr>
-            </w:r>
-          </w:p>
-        </w:tc>
-        <w:tc>
-          <w:tcPr>
-            <w:tcW w:w="1497" w:type="dxa"/>
+            <w:tcW w:w="6649" w:type="dxa"/>
+            <w:tcBorders>
+              <w:left w:val="single" w:sz="2" w:space="0" w:color="000000"/>
+              <w:bottom w:val="single" w:sz="2" w:space="0" w:color="000000"/>
+            </w:tcBorders>
+            <w:shd w:color="auto" w:fill="auto" w:val="clear"/>
+          </w:tcPr>
+          <w:p>
+            <w:pPr>
+              <w:pStyle w:val="TableContents"/>
+              <w:rPr>
+                <w:sz w:val="22"/>
+                <w:szCs w:val="22"/>
+                <w:lang w:val="pl-PL"/>
+              </w:rPr>
+            </w:pPr>
+            <w:r>
+              <w:rPr>
+                <w:sz w:val="22"/>
+                <w:szCs w:val="22"/>
+                <w:lang w:val="pl-PL"/>
+              </w:rPr>
+            </w:r>
+          </w:p>
+        </w:tc>
+        <w:tc>
+          <w:tcPr>
+            <w:tcW w:w="1499" w:type="dxa"/>
             <w:tcBorders>
               <w:left w:val="single" w:sz="2" w:space="0" w:color="000000"/>
               <w:bottom w:val="single" w:sz="2" w:space="0" w:color="000000"/>
@@ -1664,7 +1681,7 @@
     </w:r>
     <w:r>
       <w:rPr/>
-      <w:t>24.08.2025</w:t>
+      <w:t>27.08.2025</w:t>
     </w:r>
     <w:r>
       <w:rPr/>
@@ -1709,7 +1726,7 @@
     </w:r>
     <w:r>
       <w:rPr/>
-      <w:t>24.08.2025</w:t>
+      <w:t>27.08.2025</w:t>
     </w:r>
     <w:r>
       <w:rPr/>

</xml_diff>